<commit_message>
adding security and fhrp
</commit_message>
<xml_diff>
--- a/opis-sieci.docx
+++ b/opis-sieci.docx
@@ -121,7 +121,7 @@
                     </pic:cNvPicPr>
                   </pic:nvPicPr>
                   <pic:blipFill>
-                    <a:blip r:embed="rId5" cstate="print">
+                    <a:blip r:embed="rId6" cstate="print">
                       <a:extLst>
                         <a:ext uri="{28A0092B-C50C-407E-A947-70E740481C1C}">
                           <a14:useLocalDpi xmlns:a14="http://schemas.microsoft.com/office/drawing/2010/main" val="0"/>
@@ -635,6 +635,508 @@
         <w:t>W procesie projektowania naszej sieci korporacyjnej, zdecydowaliśmy się na wybór Enhanced Interior Gateway Routing Protocol (EIGRP) jako naszego protokołu dynamicznego routingu, głównie ze względu na jego zdecentralizowaną architekturę, szybką konwergencję i skalowalność. Każdy router w sieci przechowuje własną kopię tabeli routingu, co zapewnia odporność na zakłócenia i stabilność działania sieci. EIGRP wykorzystuje algorytm DUAL do efektywnego obliczania i aktualizowania ścieżek routingu, co jest kluczowe w dynamicznych środowiskach korporacyjnych. Jego zdolność do obsługi dużych sieci oraz kompatybilność z różnorodnym sprzętem sieciowym sprawiają, że jest to idealne rozwiązanie dla naszej rozrastającej się infrastruktury, umożliwiając łatwą integrację z istniejącymi komponentami sieciowymi i upraszczając zarządzanie siecią.</w:t>
       </w:r>
     </w:p>
+    <w:p>
+      <w:pPr>
+        <w:pStyle w:val="Akapitzlist"/>
+        <w:numPr>
+          <w:ilvl w:val="0"/>
+          <w:numId w:val="2"/>
+        </w:numPr>
+        <w:shd w:val="clear" w:color="auto" w:fill="FFFFFF"/>
+        <w:spacing w:before="100" w:beforeAutospacing="1" w:after="100" w:afterAutospacing="1" w:line="240" w:lineRule="auto"/>
+        <w:rPr>
+          <w:rFonts w:ascii="Arial" w:eastAsia="Times New Roman" w:hAnsi="Arial" w:cs="Arial"/>
+          <w:sz w:val="21"/>
+          <w:szCs w:val="21"/>
+          <w:lang w:eastAsia="pl-PL"/>
+        </w:rPr>
+      </w:pPr>
+      <w:r>
+        <w:rPr>
+          <w:rFonts w:ascii="Arial" w:eastAsia="Times New Roman" w:hAnsi="Arial" w:cs="Arial"/>
+          <w:sz w:val="21"/>
+          <w:szCs w:val="21"/>
+          <w:lang w:eastAsia="pl-PL"/>
+        </w:rPr>
+        <w:t>Konfiguracja poziomów dostępowych na urządzeniach sieciowych</w:t>
+      </w:r>
+    </w:p>
+    <w:p>
+      <w:pPr>
+        <w:shd w:val="clear" w:color="auto" w:fill="FFFFFF"/>
+        <w:spacing w:before="100" w:beforeAutospacing="1" w:after="100" w:afterAutospacing="1" w:line="240" w:lineRule="auto"/>
+        <w:rPr>
+          <w:rFonts w:ascii="Arial" w:eastAsia="Times New Roman" w:hAnsi="Arial" w:cs="Arial"/>
+          <w:sz w:val="21"/>
+          <w:szCs w:val="21"/>
+          <w:lang w:eastAsia="pl-PL"/>
+        </w:rPr>
+      </w:pPr>
+      <w:r>
+        <w:rPr>
+          <w:rFonts w:ascii="Arial" w:eastAsia="Times New Roman" w:hAnsi="Arial" w:cs="Arial"/>
+          <w:sz w:val="21"/>
+          <w:szCs w:val="21"/>
+          <w:lang w:eastAsia="pl-PL"/>
+        </w:rPr>
+        <w:t>W dalszym ciągu procesu optymalizacji naszej sieci, skupiliśmy się na konfiguracji poziomów dostępowych na urządzeniach sieciowych, aby zapewnić odpowiednią kontrolę i bezpieczeństwo. Na każdym z naszych routerów skonfigurowaliśmy specjalne konta użytkowników o nazwie "user", które domyślnie posiadają poziom uprawnień równy 0. Ta strategia pozwala na zapewnienie podstawowego dostępu do urządzenia dla ogólnych celów monitorowania, jednocześnie ograniczając możliwość dokonywania zmian w konfiguracji lub dostępu do wrażliwych danych.</w:t>
+      </w:r>
+    </w:p>
+    <w:p>
+      <w:pPr>
+        <w:shd w:val="clear" w:color="auto" w:fill="FFFFFF"/>
+        <w:spacing w:before="100" w:beforeAutospacing="1" w:after="100" w:afterAutospacing="1" w:line="240" w:lineRule="auto"/>
+        <w:rPr>
+          <w:rFonts w:ascii="Arial" w:eastAsia="Times New Roman" w:hAnsi="Arial" w:cs="Arial"/>
+          <w:sz w:val="21"/>
+          <w:szCs w:val="21"/>
+          <w:lang w:eastAsia="pl-PL"/>
+        </w:rPr>
+      </w:pPr>
+      <w:r>
+        <w:rPr>
+          <w:rFonts w:ascii="Arial" w:eastAsia="Times New Roman" w:hAnsi="Arial" w:cs="Arial"/>
+          <w:noProof/>
+          <w:sz w:val="21"/>
+          <w:szCs w:val="21"/>
+          <w:lang w:eastAsia="pl-PL"/>
+        </w:rPr>
+        <mc:AlternateContent>
+          <mc:Choice Requires="wps">
+            <w:drawing>
+              <wp:anchor distT="45720" distB="45720" distL="114300" distR="114300" simplePos="0" relativeHeight="251659264" behindDoc="0" locked="0" layoutInCell="1" allowOverlap="1" wp14:anchorId="27C6D2A6" wp14:editId="7EDF00B6">
+                <wp:simplePos x="0" y="0"/>
+                <wp:positionH relativeFrom="margin">
+                  <wp:align>left</wp:align>
+                </wp:positionH>
+                <wp:positionV relativeFrom="paragraph">
+                  <wp:posOffset>360680</wp:posOffset>
+                </wp:positionV>
+                <wp:extent cx="2360930" cy="1404620"/>
+                <wp:effectExtent l="0" t="0" r="19685" b="27305"/>
+                <wp:wrapSquare wrapText="bothSides"/>
+                <wp:docPr id="217" name="Pole tekstowe 2"/>
+                <wp:cNvGraphicFramePr>
+                  <a:graphicFrameLocks xmlns:a="http://schemas.openxmlformats.org/drawingml/2006/main"/>
+                </wp:cNvGraphicFramePr>
+                <a:graphic xmlns:a="http://schemas.openxmlformats.org/drawingml/2006/main">
+                  <a:graphicData uri="http://schemas.microsoft.com/office/word/2010/wordprocessingShape">
+                    <wps:wsp>
+                      <wps:cNvSpPr txBox="1">
+                        <a:spLocks noChangeArrowheads="1"/>
+                      </wps:cNvSpPr>
+                      <wps:spPr bwMode="auto">
+                        <a:xfrm>
+                          <a:off x="0" y="0"/>
+                          <a:ext cx="2360930" cy="1404620"/>
+                        </a:xfrm>
+                        <a:prstGeom prst="rect">
+                          <a:avLst/>
+                        </a:prstGeom>
+                        <a:solidFill>
+                          <a:srgbClr val="FFFFFF"/>
+                        </a:solidFill>
+                        <a:ln w="9525">
+                          <a:solidFill>
+                            <a:srgbClr val="000000"/>
+                          </a:solidFill>
+                          <a:miter lim="800000"/>
+                          <a:headEnd/>
+                          <a:tailEnd/>
+                        </a:ln>
+                      </wps:spPr>
+                      <wps:txbx>
+                        <w:txbxContent>
+                          <w:p>
+                            <w:r>
+                              <w:t>en</w:t>
+                            </w:r>
+                            <w:r>
+                              <w:br/>
+                              <w:t>conf t</w:t>
+                            </w:r>
+                            <w:r>
+                              <w:br/>
+                              <w:t>username user privilege 0 secret user</w:t>
+                            </w:r>
+                            <w:r>
+                              <w:br/>
+                              <w:t>exit</w:t>
+                            </w:r>
+                            <w:r>
+                              <w:br/>
+                              <w:t>copy running-config startup-config</w:t>
+                            </w:r>
+                          </w:p>
+                        </w:txbxContent>
+                      </wps:txbx>
+                      <wps:bodyPr rot="0" vert="horz" wrap="square" lIns="91440" tIns="45720" rIns="91440" bIns="45720" anchor="t" anchorCtr="0">
+                        <a:spAutoFit/>
+                      </wps:bodyPr>
+                    </wps:wsp>
+                  </a:graphicData>
+                </a:graphic>
+                <wp14:sizeRelH relativeFrom="margin">
+                  <wp14:pctWidth>40000</wp14:pctWidth>
+                </wp14:sizeRelH>
+                <wp14:sizeRelV relativeFrom="margin">
+                  <wp14:pctHeight>20000</wp14:pctHeight>
+                </wp14:sizeRelV>
+              </wp:anchor>
+            </w:drawing>
+          </mc:Choice>
+          <mc:Fallback>
+            <w:pict>
+              <v:shapetype w14:anchorId="27C6D2A6" id="_x0000_t202" coordsize="21600,21600" o:spt="202" path="m,l,21600r21600,l21600,xe">
+                <v:stroke joinstyle="miter"/>
+                <v:path gradientshapeok="t" o:connecttype="rect"/>
+              </v:shapetype>
+              <v:shape id="Pole tekstowe 2" o:spid="_x0000_s1026" type="#_x0000_t202" style="position:absolute;margin-left:0;margin-top:28.4pt;width:185.9pt;height:110.6pt;z-index:251659264;visibility:visible;mso-wrap-style:square;mso-width-percent:400;mso-height-percent:200;mso-wrap-distance-left:9pt;mso-wrap-distance-top:3.6pt;mso-wrap-distance-right:9pt;mso-wrap-distance-bottom:3.6pt;mso-position-horizontal:left;mso-position-horizontal-relative:margin;mso-position-vertical:absolute;mso-position-vertical-relative:text;mso-width-percent:400;mso-height-percent:200;mso-width-relative:margin;mso-height-relative:margin;v-text-anchor:top" o:gfxdata="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">
+                <v:textbox style="mso-fit-shape-to-text:t">
+                  <w:txbxContent>
+                    <w:p>
+                      <w:r>
+                        <w:t>en</w:t>
+                      </w:r>
+                      <w:r>
+                        <w:br/>
+                        <w:t>conf t</w:t>
+                      </w:r>
+                      <w:r>
+                        <w:br/>
+                        <w:t>username user privilege 0 secret user</w:t>
+                      </w:r>
+                      <w:r>
+                        <w:br/>
+                        <w:t>exit</w:t>
+                      </w:r>
+                      <w:r>
+                        <w:br/>
+                        <w:t>copy running-config startup-config</w:t>
+                      </w:r>
+                    </w:p>
+                  </w:txbxContent>
+                </v:textbox>
+                <w10:wrap type="square" anchorx="margin"/>
+              </v:shape>
+            </w:pict>
+          </mc:Fallback>
+        </mc:AlternateContent>
+      </w:r>
+      <w:r>
+        <w:rPr>
+          <w:rFonts w:ascii="Arial" w:eastAsia="Times New Roman" w:hAnsi="Arial" w:cs="Arial"/>
+          <w:sz w:val="21"/>
+          <w:szCs w:val="21"/>
+          <w:lang w:eastAsia="pl-PL"/>
+        </w:rPr>
+        <w:t>Aby osiągnąć ten poziom bezpieczeństwa, użyliśmy następujących komend w konfiguracji naszych routerów:</w:t>
+      </w:r>
+    </w:p>
+    <w:p>
+      <w:pPr>
+        <w:shd w:val="clear" w:color="auto" w:fill="FFFFFF"/>
+        <w:spacing w:before="100" w:beforeAutospacing="1" w:after="100" w:afterAutospacing="1" w:line="240" w:lineRule="auto"/>
+        <w:rPr>
+          <w:rFonts w:ascii="Arial" w:eastAsia="Times New Roman" w:hAnsi="Arial" w:cs="Arial"/>
+          <w:sz w:val="21"/>
+          <w:szCs w:val="21"/>
+          <w:lang w:eastAsia="pl-PL"/>
+        </w:rPr>
+      </w:pPr>
+    </w:p>
+    <w:p>
+      <w:pPr>
+        <w:shd w:val="clear" w:color="auto" w:fill="FFFFFF"/>
+        <w:spacing w:before="100" w:beforeAutospacing="1" w:after="100" w:afterAutospacing="1" w:line="240" w:lineRule="auto"/>
+        <w:rPr>
+          <w:rFonts w:ascii="Arial" w:eastAsia="Times New Roman" w:hAnsi="Arial" w:cs="Arial"/>
+          <w:sz w:val="21"/>
+          <w:szCs w:val="21"/>
+          <w:lang w:eastAsia="pl-PL"/>
+        </w:rPr>
+      </w:pPr>
+    </w:p>
+    <w:p>
+      <w:pPr>
+        <w:shd w:val="clear" w:color="auto" w:fill="FFFFFF"/>
+        <w:spacing w:before="100" w:beforeAutospacing="1" w:after="100" w:afterAutospacing="1" w:line="240" w:lineRule="auto"/>
+        <w:rPr>
+          <w:rFonts w:ascii="Arial" w:eastAsia="Times New Roman" w:hAnsi="Arial" w:cs="Arial"/>
+          <w:sz w:val="21"/>
+          <w:szCs w:val="21"/>
+          <w:lang w:eastAsia="pl-PL"/>
+        </w:rPr>
+      </w:pPr>
+    </w:p>
+    <w:p>
+      <w:pPr>
+        <w:shd w:val="clear" w:color="auto" w:fill="FFFFFF"/>
+        <w:spacing w:before="100" w:beforeAutospacing="1" w:after="100" w:afterAutospacing="1" w:line="240" w:lineRule="auto"/>
+        <w:rPr>
+          <w:rFonts w:ascii="Arial" w:eastAsia="Times New Roman" w:hAnsi="Arial" w:cs="Arial"/>
+          <w:sz w:val="21"/>
+          <w:szCs w:val="21"/>
+          <w:lang w:eastAsia="pl-PL"/>
+        </w:rPr>
+      </w:pPr>
+    </w:p>
+    <w:p>
+      <w:pPr>
+        <w:shd w:val="clear" w:color="auto" w:fill="FFFFFF"/>
+        <w:spacing w:before="100" w:beforeAutospacing="1" w:after="100" w:afterAutospacing="1" w:line="240" w:lineRule="auto"/>
+        <w:rPr>
+          <w:rFonts w:ascii="Arial" w:eastAsia="Times New Roman" w:hAnsi="Arial" w:cs="Arial"/>
+          <w:sz w:val="21"/>
+          <w:szCs w:val="21"/>
+          <w:lang w:eastAsia="pl-PL"/>
+        </w:rPr>
+      </w:pPr>
+      <w:r>
+        <w:rPr>
+          <w:rFonts w:ascii="Arial" w:eastAsia="Times New Roman" w:hAnsi="Arial" w:cs="Arial"/>
+          <w:sz w:val="21"/>
+          <w:szCs w:val="21"/>
+          <w:lang w:eastAsia="pl-PL"/>
+        </w:rPr>
+        <w:t>Ustawienie poziomu uprawnień na 0 dla domyślnego konta użytkownika "user" jest równoznaczne z zapewnieniem tylko najbardziej ograniczonego dostępu, co jest zgodne z zasadą najmniejszych uprawnień – fundamentalną praktyką w zarządzaniu bezpieczeństwem sieciowym. Dzięki temu podejściu, nasza sieć pozostaje elastyczna i otwarta dla niezbędnego monitorowania, jednocześnie chroniąc przed nieautoryzowanym dostępem i potencjalnymi zagrożeniami zewnętrznymi.</w:t>
+      </w:r>
+    </w:p>
+    <w:p>
+      <w:pPr>
+        <w:numPr>
+          <w:ilvl w:val="0"/>
+          <w:numId w:val="8"/>
+        </w:numPr>
+        <w:shd w:val="clear" w:color="auto" w:fill="FFFFFF"/>
+        <w:spacing w:before="100" w:beforeAutospacing="1" w:after="100" w:afterAutospacing="1" w:line="240" w:lineRule="auto"/>
+        <w:rPr>
+          <w:rFonts w:ascii="Arial" w:eastAsia="Times New Roman" w:hAnsi="Arial" w:cs="Arial"/>
+          <w:sz w:val="21"/>
+          <w:szCs w:val="21"/>
+          <w:lang w:eastAsia="pl-PL"/>
+        </w:rPr>
+      </w:pPr>
+      <w:r>
+        <w:rPr>
+          <w:rFonts w:ascii="Arial" w:eastAsia="Times New Roman" w:hAnsi="Arial" w:cs="Arial"/>
+          <w:sz w:val="21"/>
+          <w:szCs w:val="21"/>
+          <w:lang w:eastAsia="pl-PL"/>
+        </w:rPr>
+        <w:t>procedura przywracania obrazu systemu operacyjnego urządzenia sieciowego</w:t>
+      </w:r>
+    </w:p>
+    <w:p>
+      <w:pPr>
+        <w:shd w:val="clear" w:color="auto" w:fill="FFFFFF"/>
+        <w:spacing w:before="100" w:beforeAutospacing="1" w:after="100" w:afterAutospacing="1" w:line="240" w:lineRule="auto"/>
+        <w:rPr>
+          <w:rFonts w:ascii="Arial" w:eastAsia="Times New Roman" w:hAnsi="Arial" w:cs="Arial"/>
+          <w:sz w:val="21"/>
+          <w:szCs w:val="21"/>
+          <w:lang w:eastAsia="pl-PL"/>
+        </w:rPr>
+      </w:pPr>
+      <w:r>
+        <w:rPr>
+          <w:rFonts w:ascii="Arial" w:eastAsia="Times New Roman" w:hAnsi="Arial" w:cs="Arial"/>
+          <w:sz w:val="21"/>
+          <w:szCs w:val="21"/>
+          <w:lang w:eastAsia="pl-PL"/>
+        </w:rPr>
+        <w:t xml:space="preserve">W ramach naszych działań związanych z zarządzaniem i utrzymaniem infrastruktury sieciowej, opracowaliśmy i zaimplementowaliśmy procedurę przywracania obrazu systemu operacyjnego </w:t>
+      </w:r>
+      <w:r>
+        <w:rPr>
+          <w:rFonts w:ascii="Arial" w:eastAsia="Times New Roman" w:hAnsi="Arial" w:cs="Arial"/>
+          <w:sz w:val="21"/>
+          <w:szCs w:val="21"/>
+          <w:lang w:eastAsia="pl-PL"/>
+        </w:rPr>
+        <w:lastRenderedPageBreak/>
+        <w:t>urządzenia sieciowego. Centralnym elementem tej procedury jest wykorzystanie usługi Trivial File Transfer Protocol (TFTP) na naszym głównym routerze. Dzięki TFTP zdołaliśmy skutecznie zarchiwizować obraz systemu operacyjnego oraz aktualną konfigurację tego routera na najbliższym serwerze. Ta metoda zapewnia kluczowe zabezpieczenie w przypadku awarii lub konieczności szybkiego przywrócenia konfiguracji.</w:t>
+      </w:r>
+    </w:p>
+    <w:p>
+      <w:pPr>
+        <w:shd w:val="clear" w:color="auto" w:fill="FFFFFF"/>
+        <w:spacing w:before="100" w:beforeAutospacing="1" w:after="100" w:afterAutospacing="1" w:line="240" w:lineRule="auto"/>
+        <w:rPr>
+          <w:rFonts w:ascii="Arial" w:eastAsia="Times New Roman" w:hAnsi="Arial" w:cs="Arial"/>
+          <w:sz w:val="21"/>
+          <w:szCs w:val="21"/>
+          <w:lang w:eastAsia="pl-PL"/>
+        </w:rPr>
+      </w:pPr>
+      <w:r>
+        <w:rPr>
+          <w:rFonts w:ascii="Arial" w:eastAsia="Times New Roman" w:hAnsi="Arial" w:cs="Arial"/>
+          <w:sz w:val="21"/>
+          <w:szCs w:val="21"/>
+          <w:lang w:eastAsia="pl-PL"/>
+        </w:rPr>
+        <w:t>W sytuacji, gdy wymagane jest przywrócenie systemu, możemy szybko i efektywnie odtworzyć zarówno obraz systemu operacyjnego, jak i konfigurację urządzenia z zapisanej kopii na serwerze TFTP. Proces ten zapewnia minimalizację czasu przestoju i pozwala na szybki powrót do pełnej funkcjonalności sieci. Dzięki regularnym kopiom zapasowym zarówno obrazu systemu operacyjnego, jak i konfiguracji, jesteśmy w stanie zapewnić ciągłość działania naszych usług sieciowych oraz ochronę przed potencjalnymi problemami wynikającymi z awarii sprzętu czy błędów oprogramowania.</w:t>
+      </w:r>
+    </w:p>
+    <w:p>
+      <w:pPr>
+        <w:pStyle w:val="Akapitzlist"/>
+        <w:numPr>
+          <w:ilvl w:val="0"/>
+          <w:numId w:val="2"/>
+        </w:numPr>
+        <w:shd w:val="clear" w:color="auto" w:fill="FFFFFF"/>
+        <w:spacing w:before="100" w:beforeAutospacing="1" w:after="100" w:afterAutospacing="1" w:line="240" w:lineRule="auto"/>
+        <w:rPr>
+          <w:rFonts w:ascii="Arial" w:eastAsia="Times New Roman" w:hAnsi="Arial" w:cs="Arial"/>
+          <w:sz w:val="21"/>
+          <w:szCs w:val="21"/>
+          <w:lang w:eastAsia="pl-PL"/>
+        </w:rPr>
+      </w:pPr>
+      <w:r>
+        <w:rPr>
+          <w:rFonts w:ascii="Arial" w:eastAsia="Times New Roman" w:hAnsi="Arial" w:cs="Arial"/>
+          <w:sz w:val="21"/>
+          <w:szCs w:val="21"/>
+          <w:lang w:eastAsia="pl-PL"/>
+        </w:rPr>
+        <w:t>opis jakie zagrożenia mogą czekać kreowaną sieć</w:t>
+      </w:r>
+    </w:p>
+    <w:p>
+      <w:pPr>
+        <w:shd w:val="clear" w:color="auto" w:fill="FFFFFF"/>
+        <w:spacing w:before="100" w:beforeAutospacing="1" w:after="100" w:afterAutospacing="1" w:line="240" w:lineRule="auto"/>
+        <w:rPr>
+          <w:rFonts w:ascii="Arial" w:eastAsia="Times New Roman" w:hAnsi="Arial" w:cs="Arial"/>
+          <w:sz w:val="21"/>
+          <w:szCs w:val="21"/>
+          <w:lang w:eastAsia="pl-PL"/>
+        </w:rPr>
+      </w:pPr>
+      <w:r>
+        <w:rPr>
+          <w:rFonts w:ascii="Arial" w:eastAsia="Times New Roman" w:hAnsi="Arial" w:cs="Arial"/>
+          <w:sz w:val="21"/>
+          <w:szCs w:val="21"/>
+          <w:lang w:eastAsia="pl-PL"/>
+        </w:rPr>
+        <w:t>W kontekście bezpieczeństwa naszej nowo tworzonej sieci korporacyjnej, istotne jest rozpoznanie i zrozumienie potencjalnych zagrożeń, które mogą na nią wpłynąć. Obecnie, nasza sieć jest skonfigurowana tak, aby była bezpieczna do momentu potencjalnego włamania do jednego z urządzeń. Kluczowym elementem naszej strategii bezpieczeństwa jest wyłączenie wszystkich nieużywanych portów na urządzeniach sieciowych, co znacząco zmniejsza powierzchnię ataku dla potencjalnych zagrożeń.</w:t>
+      </w:r>
+    </w:p>
+    <w:p>
+      <w:pPr>
+        <w:shd w:val="clear" w:color="auto" w:fill="FFFFFF"/>
+        <w:spacing w:before="100" w:beforeAutospacing="1" w:after="100" w:afterAutospacing="1" w:line="240" w:lineRule="auto"/>
+        <w:rPr>
+          <w:rFonts w:ascii="Arial" w:eastAsia="Times New Roman" w:hAnsi="Arial" w:cs="Arial"/>
+          <w:sz w:val="21"/>
+          <w:szCs w:val="21"/>
+          <w:lang w:eastAsia="pl-PL"/>
+        </w:rPr>
+      </w:pPr>
+    </w:p>
+    <w:p>
+      <w:pPr>
+        <w:shd w:val="clear" w:color="auto" w:fill="FFFFFF"/>
+        <w:spacing w:before="100" w:beforeAutospacing="1" w:after="100" w:afterAutospacing="1" w:line="240" w:lineRule="auto"/>
+        <w:rPr>
+          <w:rFonts w:ascii="Arial" w:eastAsia="Times New Roman" w:hAnsi="Arial" w:cs="Arial"/>
+          <w:sz w:val="21"/>
+          <w:szCs w:val="21"/>
+          <w:lang w:eastAsia="pl-PL"/>
+        </w:rPr>
+      </w:pPr>
+      <w:r>
+        <w:rPr>
+          <w:rFonts w:ascii="Arial" w:eastAsia="Times New Roman" w:hAnsi="Arial" w:cs="Arial"/>
+          <w:sz w:val="21"/>
+          <w:szCs w:val="21"/>
+          <w:lang w:eastAsia="pl-PL"/>
+        </w:rPr>
+        <w:t>Ponadto, każde urządzenie próbujące połączyć się zdalnie z naszą siecią Wi-Fi musi mieć przypisany adres MAC, co stanowi dodatkową warstwę zabezpieczeń. Jednakże, mimo tych środków ostrożności, istnieje ryzyko, że zdeterminowany atakujący może znaleźć sposób na obejście tych barier, na przykład poprzez spoofing adresu MAC lub wykorzystanie słabości w protokołach bezpieczeństwa Wi-Fi.</w:t>
+      </w:r>
+    </w:p>
+    <w:p>
+      <w:pPr>
+        <w:shd w:val="clear" w:color="auto" w:fill="FFFFFF"/>
+        <w:spacing w:before="100" w:beforeAutospacing="1" w:after="100" w:afterAutospacing="1" w:line="240" w:lineRule="auto"/>
+        <w:rPr>
+          <w:rFonts w:ascii="Arial" w:eastAsia="Times New Roman" w:hAnsi="Arial" w:cs="Arial"/>
+          <w:sz w:val="21"/>
+          <w:szCs w:val="21"/>
+          <w:lang w:eastAsia="pl-PL"/>
+        </w:rPr>
+      </w:pPr>
+    </w:p>
+    <w:p>
+      <w:pPr>
+        <w:shd w:val="clear" w:color="auto" w:fill="FFFFFF"/>
+        <w:spacing w:before="100" w:beforeAutospacing="1" w:after="100" w:afterAutospacing="1" w:line="240" w:lineRule="auto"/>
+        <w:rPr>
+          <w:rFonts w:ascii="Arial" w:eastAsia="Times New Roman" w:hAnsi="Arial" w:cs="Arial"/>
+          <w:sz w:val="21"/>
+          <w:szCs w:val="21"/>
+          <w:lang w:eastAsia="pl-PL"/>
+        </w:rPr>
+      </w:pPr>
+      <w:r>
+        <w:rPr>
+          <w:rFonts w:ascii="Arial" w:eastAsia="Times New Roman" w:hAnsi="Arial" w:cs="Arial"/>
+          <w:sz w:val="21"/>
+          <w:szCs w:val="21"/>
+          <w:lang w:eastAsia="pl-PL"/>
+        </w:rPr>
+        <w:t>Najważniejszym aspektem naszej strategii bezpieczeństwa jest fakt, że jedynie urządzenie administratora posiada pełną kontrolę nad siecią. Chociaż to centralizuje zarządzanie i zwiększa efektywność, może to również stanowić punkt krytyczny. Jeśli urządzenie administratora zostanie skompromitowane, cała sieć może być narażona na ryzyko. Dlatego niezbędne jest zapewnienie wyjątkowo wysokiego poziomu bezpieczeństwa dla tego urządzenia, w tym stosowanie silnych haseł, regularne aktualizacje oprogramowania oraz monitorowanie wszelkich podejrzanych aktywności.</w:t>
+      </w:r>
+    </w:p>
+    <w:p>
+      <w:pPr>
+        <w:shd w:val="clear" w:color="auto" w:fill="FFFFFF"/>
+        <w:spacing w:before="100" w:beforeAutospacing="1" w:after="100" w:afterAutospacing="1" w:line="240" w:lineRule="auto"/>
+        <w:rPr>
+          <w:rFonts w:ascii="Arial" w:eastAsia="Times New Roman" w:hAnsi="Arial" w:cs="Arial"/>
+          <w:sz w:val="21"/>
+          <w:szCs w:val="21"/>
+          <w:lang w:eastAsia="pl-PL"/>
+        </w:rPr>
+      </w:pPr>
+    </w:p>
+    <w:p>
+      <w:pPr>
+        <w:shd w:val="clear" w:color="auto" w:fill="FFFFFF"/>
+        <w:spacing w:before="100" w:beforeAutospacing="1" w:after="100" w:afterAutospacing="1" w:line="240" w:lineRule="auto"/>
+        <w:rPr>
+          <w:rFonts w:ascii="Arial" w:eastAsia="Times New Roman" w:hAnsi="Arial" w:cs="Arial"/>
+          <w:sz w:val="21"/>
+          <w:szCs w:val="21"/>
+          <w:lang w:eastAsia="pl-PL"/>
+        </w:rPr>
+      </w:pPr>
+      <w:r>
+        <w:rPr>
+          <w:rFonts w:ascii="Arial" w:eastAsia="Times New Roman" w:hAnsi="Arial" w:cs="Arial"/>
+          <w:sz w:val="21"/>
+          <w:szCs w:val="21"/>
+          <w:lang w:eastAsia="pl-PL"/>
+        </w:rPr>
+        <w:t>Podsumowując, choć nasza sieć jest zaprojektowana z myślą o bezpieczeństwie, zawsze istnieje ryzyko potencjalnych zagrożeń. Kluczem do minimalizacji tych ryzyk jest ciągłe monitorowanie, regularne aktualizacje bezpieczeństwa i świadomość, że żadna sieć nie jest całkowicie odporna na ataki.</w:t>
+      </w:r>
+    </w:p>
+    <w:p>
+      <w:pPr>
+        <w:shd w:val="clear" w:color="auto" w:fill="FFFFFF"/>
+        <w:spacing w:before="100" w:beforeAutospacing="1" w:after="100" w:afterAutospacing="1" w:line="240" w:lineRule="auto"/>
+        <w:rPr>
+          <w:rFonts w:ascii="Arial" w:eastAsia="Times New Roman" w:hAnsi="Arial" w:cs="Arial"/>
+          <w:sz w:val="21"/>
+          <w:szCs w:val="21"/>
+          <w:lang w:eastAsia="pl-PL"/>
+        </w:rPr>
+      </w:pPr>
+    </w:p>
     <w:sectPr>
       <w:pgSz w:w="11906" w:h="16838"/>
       <w:pgMar w:top="1417" w:right="1417" w:bottom="1417" w:left="1417" w:header="708" w:footer="708" w:gutter="0"/>
@@ -1208,6 +1710,155 @@
     </w:lvl>
   </w:abstractNum>
   <w:abstractNum w:abstractNumId="4" w15:restartNumberingAfterBreak="0">
+    <w:nsid w:val="3C4C7139"/>
+    <w:multiLevelType w:val="multilevel"/>
+    <w:tmpl w:val="A9C6BE0E"/>
+    <w:lvl w:ilvl="0">
+      <w:start w:val="1"/>
+      <w:numFmt w:val="bullet"/>
+      <w:lvlText w:val=""/>
+      <w:lvlJc w:val="left"/>
+      <w:pPr>
+        <w:tabs>
+          <w:tab w:val="num" w:pos="720"/>
+        </w:tabs>
+        <w:ind w:left="720" w:hanging="360"/>
+      </w:pPr>
+      <w:rPr>
+        <w:rFonts w:ascii="Symbol" w:hAnsi="Symbol" w:hint="default"/>
+        <w:sz w:val="20"/>
+      </w:rPr>
+    </w:lvl>
+    <w:lvl w:ilvl="1" w:tentative="1">
+      <w:start w:val="1"/>
+      <w:numFmt w:val="bullet"/>
+      <w:lvlText w:val="o"/>
+      <w:lvlJc w:val="left"/>
+      <w:pPr>
+        <w:tabs>
+          <w:tab w:val="num" w:pos="1440"/>
+        </w:tabs>
+        <w:ind w:left="1440" w:hanging="360"/>
+      </w:pPr>
+      <w:rPr>
+        <w:rFonts w:ascii="Courier New" w:hAnsi="Courier New" w:hint="default"/>
+        <w:sz w:val="20"/>
+      </w:rPr>
+    </w:lvl>
+    <w:lvl w:ilvl="2" w:tentative="1">
+      <w:start w:val="1"/>
+      <w:numFmt w:val="bullet"/>
+      <w:lvlText w:val=""/>
+      <w:lvlJc w:val="left"/>
+      <w:pPr>
+        <w:tabs>
+          <w:tab w:val="num" w:pos="2160"/>
+        </w:tabs>
+        <w:ind w:left="2160" w:hanging="360"/>
+      </w:pPr>
+      <w:rPr>
+        <w:rFonts w:ascii="Wingdings" w:hAnsi="Wingdings" w:hint="default"/>
+        <w:sz w:val="20"/>
+      </w:rPr>
+    </w:lvl>
+    <w:lvl w:ilvl="3" w:tentative="1">
+      <w:start w:val="1"/>
+      <w:numFmt w:val="bullet"/>
+      <w:lvlText w:val=""/>
+      <w:lvlJc w:val="left"/>
+      <w:pPr>
+        <w:tabs>
+          <w:tab w:val="num" w:pos="2880"/>
+        </w:tabs>
+        <w:ind w:left="2880" w:hanging="360"/>
+      </w:pPr>
+      <w:rPr>
+        <w:rFonts w:ascii="Wingdings" w:hAnsi="Wingdings" w:hint="default"/>
+        <w:sz w:val="20"/>
+      </w:rPr>
+    </w:lvl>
+    <w:lvl w:ilvl="4" w:tentative="1">
+      <w:start w:val="1"/>
+      <w:numFmt w:val="bullet"/>
+      <w:lvlText w:val=""/>
+      <w:lvlJc w:val="left"/>
+      <w:pPr>
+        <w:tabs>
+          <w:tab w:val="num" w:pos="3600"/>
+        </w:tabs>
+        <w:ind w:left="3600" w:hanging="360"/>
+      </w:pPr>
+      <w:rPr>
+        <w:rFonts w:ascii="Wingdings" w:hAnsi="Wingdings" w:hint="default"/>
+        <w:sz w:val="20"/>
+      </w:rPr>
+    </w:lvl>
+    <w:lvl w:ilvl="5" w:tentative="1">
+      <w:start w:val="1"/>
+      <w:numFmt w:val="bullet"/>
+      <w:lvlText w:val=""/>
+      <w:lvlJc w:val="left"/>
+      <w:pPr>
+        <w:tabs>
+          <w:tab w:val="num" w:pos="4320"/>
+        </w:tabs>
+        <w:ind w:left="4320" w:hanging="360"/>
+      </w:pPr>
+      <w:rPr>
+        <w:rFonts w:ascii="Wingdings" w:hAnsi="Wingdings" w:hint="default"/>
+        <w:sz w:val="20"/>
+      </w:rPr>
+    </w:lvl>
+    <w:lvl w:ilvl="6" w:tentative="1">
+      <w:start w:val="1"/>
+      <w:numFmt w:val="bullet"/>
+      <w:lvlText w:val=""/>
+      <w:lvlJc w:val="left"/>
+      <w:pPr>
+        <w:tabs>
+          <w:tab w:val="num" w:pos="5040"/>
+        </w:tabs>
+        <w:ind w:left="5040" w:hanging="360"/>
+      </w:pPr>
+      <w:rPr>
+        <w:rFonts w:ascii="Wingdings" w:hAnsi="Wingdings" w:hint="default"/>
+        <w:sz w:val="20"/>
+      </w:rPr>
+    </w:lvl>
+    <w:lvl w:ilvl="7" w:tentative="1">
+      <w:start w:val="1"/>
+      <w:numFmt w:val="bullet"/>
+      <w:lvlText w:val=""/>
+      <w:lvlJc w:val="left"/>
+      <w:pPr>
+        <w:tabs>
+          <w:tab w:val="num" w:pos="5760"/>
+        </w:tabs>
+        <w:ind w:left="5760" w:hanging="360"/>
+      </w:pPr>
+      <w:rPr>
+        <w:rFonts w:ascii="Wingdings" w:hAnsi="Wingdings" w:hint="default"/>
+        <w:sz w:val="20"/>
+      </w:rPr>
+    </w:lvl>
+    <w:lvl w:ilvl="8" w:tentative="1">
+      <w:start w:val="1"/>
+      <w:numFmt w:val="bullet"/>
+      <w:lvlText w:val=""/>
+      <w:lvlJc w:val="left"/>
+      <w:pPr>
+        <w:tabs>
+          <w:tab w:val="num" w:pos="6480"/>
+        </w:tabs>
+        <w:ind w:left="6480" w:hanging="360"/>
+      </w:pPr>
+      <w:rPr>
+        <w:rFonts w:ascii="Wingdings" w:hAnsi="Wingdings" w:hint="default"/>
+        <w:sz w:val="20"/>
+      </w:rPr>
+    </w:lvl>
+  </w:abstractNum>
+  <w:abstractNum w:abstractNumId="5" w15:restartNumberingAfterBreak="0">
     <w:nsid w:val="4C1C22D8"/>
     <w:multiLevelType w:val="hybridMultilevel"/>
     <w:tmpl w:val="068C635E"/>
@@ -1320,10 +1971,10 @@
       </w:rPr>
     </w:lvl>
   </w:abstractNum>
-  <w:abstractNum w:abstractNumId="5" w15:restartNumberingAfterBreak="0">
+  <w:abstractNum w:abstractNumId="6" w15:restartNumberingAfterBreak="0">
     <w:nsid w:val="62C87157"/>
     <w:multiLevelType w:val="hybridMultilevel"/>
-    <w:tmpl w:val="0DD01FC8"/>
+    <w:tmpl w:val="3DA8A226"/>
     <w:lvl w:ilvl="0" w:tplc="04150001">
       <w:start w:val="1"/>
       <w:numFmt w:val="bullet"/>
@@ -1433,7 +2084,7 @@
       </w:rPr>
     </w:lvl>
   </w:abstractNum>
-  <w:abstractNum w:abstractNumId="6" w15:restartNumberingAfterBreak="0">
+  <w:abstractNum w:abstractNumId="7" w15:restartNumberingAfterBreak="0">
     <w:nsid w:val="65467099"/>
     <w:multiLevelType w:val="hybridMultilevel"/>
     <w:tmpl w:val="B6F09282"/>
@@ -1550,22 +2201,25 @@
     <w:abstractNumId w:val="1"/>
   </w:num>
   <w:num w:numId="2" w16cid:durableId="697239674">
-    <w:abstractNumId w:val="5"/>
+    <w:abstractNumId w:val="6"/>
   </w:num>
   <w:num w:numId="3" w16cid:durableId="685400068">
     <w:abstractNumId w:val="3"/>
   </w:num>
   <w:num w:numId="4" w16cid:durableId="1949921012">
-    <w:abstractNumId w:val="6"/>
+    <w:abstractNumId w:val="7"/>
   </w:num>
   <w:num w:numId="5" w16cid:durableId="1585913759">
-    <w:abstractNumId w:val="4"/>
+    <w:abstractNumId w:val="5"/>
   </w:num>
   <w:num w:numId="6" w16cid:durableId="1904637782">
     <w:abstractNumId w:val="2"/>
   </w:num>
   <w:num w:numId="7" w16cid:durableId="1127159312">
     <w:abstractNumId w:val="0"/>
+  </w:num>
+  <w:num w:numId="8" w16cid:durableId="1383751285">
+    <w:abstractNumId w:val="4"/>
   </w:num>
 </w:numbering>
 </file>
@@ -2305,4 +2959,16 @@
     </a:ext>
   </a:extLst>
 </a:theme>
+</file>
+
+<file path=customXml/item1.xml><?xml version="1.0" encoding="utf-8"?>
+<b:Sources xmlns:b="http://schemas.openxmlformats.org/officeDocument/2006/bibliography" xmlns="http://schemas.openxmlformats.org/officeDocument/2006/bibliography" SelectedStyle="\APASixthEditionOfficeOnline.xsl" StyleName="APA" Version="6"/>
+</file>
+
+<file path=customXml/itemProps1.xml><?xml version="1.0" encoding="utf-8"?>
+<ds:datastoreItem xmlns:ds="http://schemas.openxmlformats.org/officeDocument/2006/customXml" ds:itemID="{1E9C0133-F5EA-43D5-BBF7-6FD186AE33B2}">
+  <ds:schemaRefs>
+    <ds:schemaRef ds:uri="http://schemas.openxmlformats.org/officeDocument/2006/bibliography"/>
+  </ds:schemaRefs>
+</ds:datastoreItem>
 </file>
</xml_diff>